<commit_message>
Start appendix table of content
</commit_message>
<xml_diff>
--- a/Manuscript/Submissions/NEJM/Appendix A.docx
+++ b/Manuscript/Submissions/NEJM/Appendix A.docx
@@ -79,13 +79,17 @@
       <w:r>
         <w:br w:type="page"/>
       </w:r>
+      <w:r>
+        <w:lastRenderedPageBreak/>
+        <w:br w:type="page"/>
+      </w:r>
     </w:p>
+    <w:p/>
     <w:p>
       <w:pPr>
         <w:pStyle w:val="Heading2"/>
       </w:pPr>
       <w:r>
-        <w:lastRenderedPageBreak/>
         <w:t xml:space="preserve">Peripheral arterial disease (Fontaine III/IV) </w:t>
       </w:r>
     </w:p>
@@ -482,6 +486,9 @@
     <w:p>
       <w:pPr>
         <w:pStyle w:val="Heading3"/>
+        <w:rPr>
+          <w:sz w:val="30"/>
+        </w:rPr>
       </w:pPr>
       <w:r>
         <w:rPr>
@@ -4283,6 +4290,34 @@
           </wp:inline>
         </w:drawing>
       </w:r>
+    </w:p>
+    <w:p>
+      <w:pPr>
+        <w:rPr>
+          <w:rFonts w:asciiTheme="majorHAnsi" w:eastAsiaTheme="majorEastAsia" w:hAnsiTheme="majorHAnsi" w:cstheme="majorBidi"/>
+          <w:b/>
+          <w:bCs/>
+          <w:color w:val="4F81BD" w:themeColor="accent1"/>
+          <w:sz w:val="30"/>
+          <w:szCs w:val="28"/>
+        </w:rPr>
+      </w:pPr>
+      <w:r>
+        <w:rPr>
+          <w:sz w:val="30"/>
+        </w:rPr>
+        <w:br w:type="page"/>
+      </w:r>
+    </w:p>
+    <w:p>
+      <w:pPr>
+        <w:pStyle w:val="Heading3"/>
+        <w:rPr>
+          <w:sz w:val="30"/>
+        </w:rPr>
+      </w:pPr>
+      <w:bookmarkStart w:id="1" w:name="_GoBack"/>
+      <w:bookmarkEnd w:id="1"/>
     </w:p>
     <w:p>
       <w:pPr>
@@ -4321,8 +4356,9 @@
       <w:r>
         <w:t>Add table of content</w:t>
       </w:r>
-      <w:bookmarkStart w:id="1" w:name="_GoBack"/>
-      <w:bookmarkEnd w:id="1"/>
+      <w:r>
+        <w:t xml:space="preserve"> once we have all the names </w:t>
+      </w:r>
     </w:p>
   </w:comment>
 </w:comments>
@@ -6598,13 +6634,14 @@
     <w:unhideWhenUsed/>
     <w:rsid w:val="00EB0671"/>
     <w:pPr>
-      <w:spacing w:after="0"/>
+      <w:spacing w:before="120" w:after="0"/>
       <w:ind w:left="240"/>
     </w:pPr>
     <w:rPr>
-      <w:smallCaps/>
-      <w:sz w:val="20"/>
-      <w:szCs w:val="20"/>
+      <w:b/>
+      <w:bCs/>
+      <w:sz w:val="22"/>
+      <w:szCs w:val="22"/>
     </w:rPr>
   </w:style>
   <w:style w:type="paragraph" w:styleId="TOC3">
@@ -6620,8 +6657,6 @@
       <w:ind w:left="480"/>
     </w:pPr>
     <w:rPr>
-      <w:i/>
-      <w:iCs/>
       <w:sz w:val="20"/>
       <w:szCs w:val="20"/>
     </w:rPr>
@@ -6635,14 +6670,13 @@
     <w:unhideWhenUsed/>
     <w:rsid w:val="00EB0671"/>
     <w:pPr>
-      <w:spacing w:before="120" w:after="120"/>
+      <w:spacing w:before="120" w:after="0"/>
     </w:pPr>
     <w:rPr>
       <w:b/>
       <w:bCs/>
-      <w:caps/>
-      <w:sz w:val="20"/>
-      <w:szCs w:val="20"/>
+      <w:i/>
+      <w:iCs/>
     </w:rPr>
   </w:style>
   <w:style w:type="paragraph" w:styleId="TOC4">
@@ -6658,8 +6692,8 @@
       <w:ind w:left="720"/>
     </w:pPr>
     <w:rPr>
-      <w:sz w:val="18"/>
-      <w:szCs w:val="18"/>
+      <w:sz w:val="20"/>
+      <w:szCs w:val="20"/>
     </w:rPr>
   </w:style>
   <w:style w:type="paragraph" w:styleId="TOC5">
@@ -6675,8 +6709,8 @@
       <w:ind w:left="960"/>
     </w:pPr>
     <w:rPr>
-      <w:sz w:val="18"/>
-      <w:szCs w:val="18"/>
+      <w:sz w:val="20"/>
+      <w:szCs w:val="20"/>
     </w:rPr>
   </w:style>
   <w:style w:type="paragraph" w:styleId="TOC6">
@@ -6692,8 +6726,8 @@
       <w:ind w:left="1200"/>
     </w:pPr>
     <w:rPr>
-      <w:sz w:val="18"/>
-      <w:szCs w:val="18"/>
+      <w:sz w:val="20"/>
+      <w:szCs w:val="20"/>
     </w:rPr>
   </w:style>
   <w:style w:type="paragraph" w:styleId="TOC7">
@@ -6709,8 +6743,8 @@
       <w:ind w:left="1440"/>
     </w:pPr>
     <w:rPr>
-      <w:sz w:val="18"/>
-      <w:szCs w:val="18"/>
+      <w:sz w:val="20"/>
+      <w:szCs w:val="20"/>
     </w:rPr>
   </w:style>
   <w:style w:type="paragraph" w:styleId="TOC8">
@@ -6726,8 +6760,8 @@
       <w:ind w:left="1680"/>
     </w:pPr>
     <w:rPr>
-      <w:sz w:val="18"/>
-      <w:szCs w:val="18"/>
+      <w:sz w:val="20"/>
+      <w:szCs w:val="20"/>
     </w:rPr>
   </w:style>
   <w:style w:type="paragraph" w:styleId="TOC9">
@@ -6743,8 +6777,8 @@
       <w:ind w:left="1920"/>
     </w:pPr>
     <w:rPr>
-      <w:sz w:val="18"/>
-      <w:szCs w:val="18"/>
+      <w:sz w:val="20"/>
+      <w:szCs w:val="20"/>
     </w:rPr>
   </w:style>
 </w:styles>
@@ -7073,7 +7107,7 @@
 </file>
 
 <file path=customXml/itemProps1.xml><?xml version="1.0" encoding="utf-8"?>
-<ds:datastoreItem xmlns:ds="http://schemas.openxmlformats.org/officeDocument/2006/customXml" ds:itemID="{34792DED-851F-F94C-8AEA-603C389272DF}">
+<ds:datastoreItem xmlns:ds="http://schemas.openxmlformats.org/officeDocument/2006/customXml" ds:itemID="{00E8CD8C-6122-F245-84A7-87FFA6D2A1F2}">
   <ds:schemaRefs>
     <ds:schemaRef ds:uri="http://schemas.openxmlformats.org/officeDocument/2006/bibliography"/>
   </ds:schemaRefs>

</xml_diff>